<commit_message>
modification et ajout de la phase d'analyse
</commit_message>
<xml_diff>
--- a/Projet_Mission3_ApNotPan_Villar_Alexandre.docx
+++ b/Projet_Mission3_ApNotPan_Villar_Alexandre.docx
@@ -152,72 +152,31 @@
           <w:sz w:val="32"/>
           <w:szCs w:val="32"/>
         </w:rPr>
-        <w:t xml:space="preserve">Il contient l’ensemble des éléments de </w:t>
-      </w:r>
-      <w:proofErr w:type="spellStart"/>
-      <w:r>
+        <w:t>Il contient l’ensemble des éléments de debut de realisation de notre projet.</w:t>
+      </w:r>
+    </w:p>
+    <w:p>
+      <w:pPr>
         <w:rPr>
           <w:sz w:val="32"/>
           <w:szCs w:val="32"/>
         </w:rPr>
-        <w:t>debut</w:t>
-      </w:r>
-      <w:proofErr w:type="spellEnd"/>
-      <w:r>
+      </w:pPr>
+    </w:p>
+    <w:p>
+      <w:pPr>
         <w:rPr>
           <w:sz w:val="32"/>
           <w:szCs w:val="32"/>
         </w:rPr>
-        <w:t xml:space="preserve"> de </w:t>
-      </w:r>
-      <w:proofErr w:type="spellStart"/>
+      </w:pPr>
       <w:r>
         <w:rPr>
           <w:sz w:val="32"/>
           <w:szCs w:val="32"/>
         </w:rPr>
-        <w:t>realisation</w:t>
-      </w:r>
-      <w:proofErr w:type="spellEnd"/>
-      <w:r>
-        <w:rPr>
-          <w:sz w:val="32"/>
-          <w:szCs w:val="32"/>
-        </w:rPr>
-        <w:t xml:space="preserve"> de notre projet.</w:t>
-      </w:r>
-    </w:p>
-    <w:p>
-      <w:pPr>
-        <w:rPr>
-          <w:sz w:val="32"/>
-          <w:szCs w:val="32"/>
-        </w:rPr>
-      </w:pPr>
-    </w:p>
-    <w:p>
-      <w:pPr>
-        <w:rPr>
-          <w:sz w:val="32"/>
-          <w:szCs w:val="32"/>
-        </w:rPr>
-      </w:pPr>
-      <w:r>
-        <w:rPr>
-          <w:sz w:val="32"/>
-          <w:szCs w:val="32"/>
-        </w:rPr>
-        <w:t xml:space="preserve">Tout d’abord, nous présenterons le projet qui nous a été </w:t>
-      </w:r>
-      <w:proofErr w:type="gramStart"/>
-      <w:r>
-        <w:rPr>
-          <w:sz w:val="32"/>
-          <w:szCs w:val="32"/>
-        </w:rPr>
-        <w:t>attribuer .</w:t>
-      </w:r>
-      <w:proofErr w:type="gramEnd"/>
+        <w:t>Tout d’abord, nous présenterons le projet qui nous a été attribuer .</w:t>
+      </w:r>
     </w:p>
     <w:p>
       <w:pPr>
@@ -278,47 +237,7 @@
           <w:szCs w:val="32"/>
           <w:shd w:val="clear" w:color="auto" w:fill="FFFFFF"/>
         </w:rPr>
-        <w:t xml:space="preserve">Nous explorons aussi le choix de notre support de réalisation </w:t>
-      </w:r>
-      <w:proofErr w:type="gramStart"/>
-      <w:r>
-        <w:rPr>
-          <w:spacing w:val="-3"/>
-          <w:sz w:val="32"/>
-          <w:szCs w:val="32"/>
-          <w:shd w:val="clear" w:color="auto" w:fill="FFFFFF"/>
-        </w:rPr>
-        <w:t>( vue</w:t>
-      </w:r>
-      <w:proofErr w:type="gramEnd"/>
-      <w:r>
-        <w:rPr>
-          <w:spacing w:val="-3"/>
-          <w:sz w:val="32"/>
-          <w:szCs w:val="32"/>
-          <w:shd w:val="clear" w:color="auto" w:fill="FFFFFF"/>
-        </w:rPr>
-        <w:t xml:space="preserve"> </w:t>
-      </w:r>
-      <w:proofErr w:type="spellStart"/>
-      <w:r>
-        <w:rPr>
-          <w:spacing w:val="-3"/>
-          <w:sz w:val="32"/>
-          <w:szCs w:val="32"/>
-          <w:shd w:val="clear" w:color="auto" w:fill="FFFFFF"/>
-        </w:rPr>
-        <w:t>Js</w:t>
-      </w:r>
-      <w:proofErr w:type="spellEnd"/>
-      <w:r>
-        <w:rPr>
-          <w:spacing w:val="-3"/>
-          <w:sz w:val="32"/>
-          <w:szCs w:val="32"/>
-          <w:shd w:val="clear" w:color="auto" w:fill="FFFFFF"/>
-        </w:rPr>
-        <w:t xml:space="preserve"> ) </w:t>
+        <w:t xml:space="preserve">Nous explorons aussi le choix de notre support de réalisation ( vue Js ) </w:t>
       </w:r>
     </w:p>
     <w:p>
@@ -390,12 +309,22 @@
           <w:u w:val="single"/>
         </w:rPr>
       </w:pPr>
-      <w:r>
+    </w:p>
+    <w:p>
+      <w:pPr>
         <w:rPr>
           <w:sz w:val="48"/>
           <w:szCs w:val="48"/>
           <w:u w:val="single"/>
         </w:rPr>
+      </w:pPr>
+      <w:r>
+        <w:rPr>
+          <w:sz w:val="48"/>
+          <w:szCs w:val="48"/>
+          <w:u w:val="single"/>
+        </w:rPr>
+        <w:lastRenderedPageBreak/>
         <w:t>Note Sur le Choix d’un VPN :</w:t>
       </w:r>
     </w:p>
@@ -444,39 +373,28 @@
           <w:sz w:val="32"/>
           <w:szCs w:val="32"/>
         </w:rPr>
-        <w:t xml:space="preserve">Sans VPN, les données qui sont envoyé via Internet (surtout via les sites web qui ne respectent pas la norme HTTPS) sont visibles en clair et donc sans protection. Les pirates peuvent visualiser les données en transit et remonter leur piste pour identifier et accéder à l’adresse IP. Cela peut affecter directement l’entreprise si ces données incluent des informations </w:t>
-      </w:r>
-      <w:proofErr w:type="gramStart"/>
-      <w:r>
+        <w:t>Sans VPN, les données qui sont envoyé via Internet (surtout via les sites web qui ne respectent pas la norme HTTPS) sont visibles en clair et donc sans protection. Les pirates peuvent visualiser les données en transit et remonter leur piste pour identifier et accéder à l’adresse IP. Cela peut affecter directement l’entreprise si ces données incluent des informations confidentielles .</w:t>
+      </w:r>
+    </w:p>
+    <w:p>
+      <w:pPr>
+        <w:pStyle w:val="NormalWeb"/>
+        <w:shd w:val="clear" w:color="auto" w:fill="FFFFFF"/>
+        <w:spacing w:before="0" w:beforeAutospacing="0"/>
         <w:rPr>
           <w:rFonts w:ascii="Segoe UI" w:hAnsi="Segoe UI" w:cs="Segoe UI"/>
           <w:color w:val="212529"/>
           <w:sz w:val="32"/>
           <w:szCs w:val="32"/>
         </w:rPr>
-        <w:t>confidentielles .</w:t>
-      </w:r>
-      <w:proofErr w:type="gramEnd"/>
-    </w:p>
-    <w:p>
-      <w:pPr>
-        <w:pStyle w:val="NormalWeb"/>
-        <w:shd w:val="clear" w:color="auto" w:fill="FFFFFF"/>
-        <w:spacing w:before="0" w:beforeAutospacing="0"/>
+      </w:pPr>
+      <w:r>
         <w:rPr>
           <w:rFonts w:ascii="Segoe UI" w:hAnsi="Segoe UI" w:cs="Segoe UI"/>
           <w:color w:val="212529"/>
           <w:sz w:val="32"/>
           <w:szCs w:val="32"/>
         </w:rPr>
-      </w:pPr>
-      <w:r>
-        <w:rPr>
-          <w:rFonts w:ascii="Segoe UI" w:hAnsi="Segoe UI" w:cs="Segoe UI"/>
-          <w:color w:val="212529"/>
-          <w:sz w:val="32"/>
-          <w:szCs w:val="32"/>
-        </w:rPr>
         <w:t>Indirectement, les utilisateurs du panel peuvent rendre vos serveurs et vos appareils vulnérables pour lancer des cyberattaques.</w:t>
       </w:r>
     </w:p>
@@ -520,6 +438,14 @@
           <w:shd w:val="clear" w:color="auto" w:fill="FFFFFF"/>
         </w:rPr>
       </w:pPr>
+      <w:r>
+        <w:rPr>
+          <w:rFonts w:ascii="Tahoma" w:hAnsi="Tahoma" w:cs="Tahoma"/>
+          <w:color w:val="000000"/>
+          <w:shd w:val="clear" w:color="auto" w:fill="FFFFFF"/>
+        </w:rPr>
+        <w:t>Node.js peut être dure à prendre en mains au début, mais une fois pris en main de mon point de vue celui-ci permet de réaliser certaine tâche complexe plus facilement que en utilisant vue.js.</w:t>
+      </w:r>
     </w:p>
     <w:p>
       <w:pPr>
@@ -527,85 +453,11 @@
         <w:shd w:val="clear" w:color="auto" w:fill="FFFFFF"/>
         <w:spacing w:before="0" w:beforeAutospacing="0"/>
         <w:rPr>
-          <w:rFonts w:asciiTheme="minorHAnsi" w:hAnsiTheme="minorHAnsi" w:cstheme="minorHAnsi"/>
+          <w:rFonts w:ascii="Tahoma" w:hAnsi="Tahoma" w:cs="Tahoma"/>
           <w:color w:val="000000"/>
-          <w:sz w:val="32"/>
-          <w:szCs w:val="32"/>
           <w:shd w:val="clear" w:color="auto" w:fill="FFFFFF"/>
         </w:rPr>
       </w:pPr>
-      <w:r>
-        <w:rPr>
-          <w:rFonts w:asciiTheme="minorHAnsi" w:hAnsiTheme="minorHAnsi" w:cstheme="minorHAnsi"/>
-          <w:color w:val="000000"/>
-          <w:sz w:val="32"/>
-          <w:szCs w:val="32"/>
-          <w:shd w:val="clear" w:color="auto" w:fill="FFFFFF"/>
-        </w:rPr>
-        <w:t>Vue.js est facilement adaptable et peut être facilement intégré aux grands projets de développement de première ligne sans aucune difficulté.</w:t>
-      </w:r>
-      <w:r>
-        <w:rPr>
-          <w:rFonts w:asciiTheme="minorHAnsi" w:hAnsiTheme="minorHAnsi" w:cstheme="minorHAnsi"/>
-          <w:color w:val="000000"/>
-          <w:sz w:val="32"/>
-          <w:szCs w:val="32"/>
-          <w:shd w:val="clear" w:color="auto" w:fill="F7F7F7"/>
-        </w:rPr>
-        <w:t> </w:t>
-      </w:r>
-      <w:r>
-        <w:rPr>
-          <w:rFonts w:asciiTheme="minorHAnsi" w:hAnsiTheme="minorHAnsi" w:cstheme="minorHAnsi"/>
-          <w:color w:val="000000"/>
-          <w:sz w:val="32"/>
-          <w:szCs w:val="32"/>
-          <w:shd w:val="clear" w:color="auto" w:fill="FFFFFF"/>
-        </w:rPr>
-        <w:t xml:space="preserve">Sans plugins supplémentaires et bibliothèques externes, </w:t>
-      </w:r>
-      <w:proofErr w:type="spellStart"/>
-      <w:r>
-        <w:rPr>
-          <w:rFonts w:asciiTheme="minorHAnsi" w:hAnsiTheme="minorHAnsi" w:cstheme="minorHAnsi"/>
-          <w:color w:val="000000"/>
-          <w:sz w:val="32"/>
-          <w:szCs w:val="32"/>
-          <w:shd w:val="clear" w:color="auto" w:fill="FFFFFF"/>
-        </w:rPr>
-        <w:t>Vuejs</w:t>
-      </w:r>
-      <w:proofErr w:type="spellEnd"/>
-      <w:r>
-        <w:rPr>
-          <w:rFonts w:asciiTheme="minorHAnsi" w:hAnsiTheme="minorHAnsi" w:cstheme="minorHAnsi"/>
-          <w:color w:val="000000"/>
-          <w:sz w:val="32"/>
-          <w:szCs w:val="32"/>
-          <w:shd w:val="clear" w:color="auto" w:fill="FFFFFF"/>
-        </w:rPr>
-        <w:t xml:space="preserve"> aide à coder des applications robustes.</w:t>
-      </w:r>
-      <w:r>
-        <w:rPr>
-          <w:rFonts w:asciiTheme="minorHAnsi" w:hAnsiTheme="minorHAnsi" w:cstheme="minorHAnsi"/>
-          <w:color w:val="000000"/>
-          <w:sz w:val="32"/>
-          <w:szCs w:val="32"/>
-          <w:shd w:val="clear" w:color="auto" w:fill="F7F7F7"/>
-        </w:rPr>
-        <w:t> </w:t>
-      </w:r>
-      <w:r>
-        <w:rPr>
-          <w:rFonts w:asciiTheme="minorHAnsi" w:hAnsiTheme="minorHAnsi" w:cstheme="minorHAnsi"/>
-          <w:color w:val="000000"/>
-          <w:sz w:val="32"/>
-          <w:szCs w:val="32"/>
-          <w:shd w:val="clear" w:color="auto" w:fill="FFFFFF"/>
-        </w:rPr>
-        <w:t>De plus, il offre aux développeurs de bibliothèque de documents énorme, rendant ainsi le processus de développement d’applications Vue.js immensément plus facile.</w:t>
-      </w:r>
     </w:p>
     <w:p>
       <w:pPr>
@@ -613,12 +465,21 @@
         <w:shd w:val="clear" w:color="auto" w:fill="FFFFFF"/>
         <w:spacing w:before="0" w:beforeAutospacing="0"/>
         <w:rPr>
-          <w:rFonts w:asciiTheme="minorHAnsi" w:hAnsiTheme="minorHAnsi" w:cstheme="minorHAnsi"/>
-          <w:color w:val="212529"/>
-          <w:sz w:val="32"/>
-          <w:szCs w:val="32"/>
-        </w:rPr>
-      </w:pPr>
+          <w:rFonts w:ascii="Tahoma" w:hAnsi="Tahoma" w:cs="Tahoma"/>
+          <w:color w:val="000000"/>
+          <w:shd w:val="clear" w:color="auto" w:fill="FFFFFF"/>
+        </w:rPr>
+      </w:pPr>
+      <w:r>
+        <w:rPr>
+          <w:rFonts w:ascii="Tahoma" w:hAnsi="Tahoma" w:cs="Tahoma"/>
+          <w:color w:val="000000"/>
+          <w:shd w:val="clear" w:color="auto" w:fill="FFFFFF"/>
+        </w:rPr>
+        <w:t>Sachant aussi que selon ce que j’ai pu ressentir en développant j’ai trouvé que nous avions plus de liberté avec node.js que avec vue.js, celui permet aussi de ce que j’ai pu voir une utilisation des base de donnée simplifier comparer à vue.js.</w:t>
+      </w:r>
+      <w:bookmarkStart w:id="0" w:name="_GoBack"/>
+      <w:bookmarkEnd w:id="0"/>
     </w:p>
     <w:p>
       <w:pPr>
@@ -626,104 +487,11 @@
         <w:shd w:val="clear" w:color="auto" w:fill="FFFFFF"/>
         <w:spacing w:before="0" w:beforeAutospacing="0"/>
         <w:rPr>
-          <w:rFonts w:asciiTheme="minorHAnsi" w:hAnsiTheme="minorHAnsi" w:cstheme="minorHAnsi"/>
-          <w:color w:val="212529"/>
-          <w:sz w:val="32"/>
-          <w:szCs w:val="32"/>
-        </w:rPr>
-      </w:pPr>
-      <w:r>
-        <w:rPr>
-          <w:rFonts w:asciiTheme="minorHAnsi" w:hAnsiTheme="minorHAnsi" w:cstheme="minorHAnsi"/>
-          <w:color w:val="212529"/>
-          <w:sz w:val="32"/>
-          <w:szCs w:val="32"/>
-        </w:rPr>
-        <w:t>Il est très flexible car il peut être utilisé dans n’importe quel environnement</w:t>
-      </w:r>
-    </w:p>
-    <w:p>
-      <w:pPr>
-        <w:pStyle w:val="NormalWeb"/>
-        <w:shd w:val="clear" w:color="auto" w:fill="FFFFFF"/>
-        <w:spacing w:before="0" w:beforeAutospacing="0"/>
-        <w:rPr>
-          <w:rFonts w:ascii="Segoe UI" w:hAnsi="Segoe UI" w:cs="Segoe UI"/>
-          <w:color w:val="212529"/>
-          <w:sz w:val="32"/>
-          <w:szCs w:val="32"/>
-        </w:rPr>
-      </w:pPr>
-    </w:p>
-    <w:p>
-      <w:pPr>
-        <w:rPr>
-          <w:sz w:val="32"/>
-          <w:szCs w:val="32"/>
-        </w:rPr>
-      </w:pPr>
-      <w:r>
-        <w:rPr>
-          <w:sz w:val="32"/>
-          <w:szCs w:val="32"/>
-        </w:rPr>
-        <w:t xml:space="preserve">Il offre aux développeurs une intégration facile avec des applications </w:t>
-      </w:r>
-      <w:proofErr w:type="gramStart"/>
-      <w:r>
-        <w:rPr>
-          <w:sz w:val="32"/>
-          <w:szCs w:val="32"/>
-        </w:rPr>
-        <w:t>déjà  existantes</w:t>
-      </w:r>
-      <w:proofErr w:type="gramEnd"/>
-      <w:r>
-        <w:rPr>
-          <w:sz w:val="32"/>
-          <w:szCs w:val="32"/>
-        </w:rPr>
-        <w:t>.  Car il est basé sur le Framework JS.</w:t>
-      </w:r>
-    </w:p>
-    <w:p>
-      <w:pPr>
-        <w:rPr>
-          <w:sz w:val="32"/>
-          <w:szCs w:val="32"/>
-        </w:rPr>
-      </w:pPr>
-    </w:p>
-    <w:p>
-      <w:pPr>
-        <w:rPr>
-          <w:sz w:val="32"/>
-          <w:szCs w:val="32"/>
-        </w:rPr>
-      </w:pPr>
-      <w:r>
-        <w:rPr>
-          <w:sz w:val="32"/>
-          <w:szCs w:val="32"/>
-        </w:rPr>
-        <w:t xml:space="preserve">En raison de son codage simple et facile, il conduit à une meilleure maintenabilité du code qui, en fin de compte, réduit les bugs et finalement nécessite moins d’heure de développement dans la correction de ces </w:t>
-      </w:r>
-      <w:proofErr w:type="gramStart"/>
-      <w:r>
-        <w:rPr>
-          <w:sz w:val="32"/>
-          <w:szCs w:val="32"/>
-        </w:rPr>
-        <w:t>derniers ,</w:t>
-      </w:r>
-      <w:proofErr w:type="gramEnd"/>
-      <w:r>
-        <w:rPr>
-          <w:sz w:val="32"/>
-          <w:szCs w:val="32"/>
-        </w:rPr>
-        <w:t xml:space="preserve"> ce qui représente un gain de temps précieux au sein de projets ou le temps est l’une des principale contrainte </w:t>
-      </w:r>
+          <w:rFonts w:ascii="Tahoma" w:hAnsi="Tahoma" w:cs="Tahoma"/>
+          <w:color w:val="000000"/>
+          <w:shd w:val="clear" w:color="auto" w:fill="FFFFFF"/>
+        </w:rPr>
+      </w:pPr>
     </w:p>
     <w:p/>
     <w:p>
@@ -740,18 +508,8 @@
           <w:szCs w:val="48"/>
           <w:u w:val="single"/>
         </w:rPr>
-        <w:t xml:space="preserve">Analyse API </w:t>
-      </w:r>
-      <w:proofErr w:type="gramStart"/>
-      <w:r>
-        <w:rPr>
-          <w:sz w:val="48"/>
-          <w:szCs w:val="48"/>
-          <w:u w:val="single"/>
-        </w:rPr>
-        <w:t>REST:</w:t>
-      </w:r>
-      <w:proofErr w:type="gramEnd"/>
+        <w:t>Analyse API REST:</w:t>
+      </w:r>
     </w:p>
     <w:p>
       <w:pPr>
@@ -802,45 +560,43 @@
           <w:szCs w:val="24"/>
         </w:rPr>
       </w:pPr>
-      <w:proofErr w:type="spellStart"/>
       <w:r>
         <w:rPr>
           <w:sz w:val="24"/>
           <w:szCs w:val="24"/>
         </w:rPr>
-        <w:t>Get</w:t>
-      </w:r>
-      <w:proofErr w:type="spellEnd"/>
-      <w:r>
+        <w:t>Get https://www.notreapplication.fr/liste</w:t>
+      </w:r>
+    </w:p>
+    <w:p>
+      <w:pPr>
         <w:rPr>
           <w:sz w:val="24"/>
           <w:szCs w:val="24"/>
         </w:rPr>
-        <w:t xml:space="preserve"> https://www.notreapplication.fr/liste</w:t>
-      </w:r>
-    </w:p>
-    <w:p>
-      <w:pPr>
+      </w:pPr>
+      <w:r>
         <w:rPr>
           <w:sz w:val="24"/>
           <w:szCs w:val="24"/>
         </w:rPr>
-      </w:pPr>
-      <w:proofErr w:type="gramStart"/>
-      <w:r>
+        <w:t>data {</w:t>
+      </w:r>
+    </w:p>
+    <w:p>
+      <w:pPr>
         <w:rPr>
           <w:sz w:val="24"/>
           <w:szCs w:val="24"/>
         </w:rPr>
-        <w:t>data</w:t>
-      </w:r>
-      <w:proofErr w:type="gramEnd"/>
+      </w:pPr>
       <w:r>
         <w:rPr>
           <w:sz w:val="24"/>
           <w:szCs w:val="24"/>
         </w:rPr>
-        <w:t xml:space="preserve"> {</w:t>
+        <w:lastRenderedPageBreak/>
+        <w:t xml:space="preserve">    Films {</w:t>
       </w:r>
     </w:p>
     <w:p>
@@ -855,7 +611,7 @@
           <w:sz w:val="24"/>
           <w:szCs w:val="24"/>
         </w:rPr>
-        <w:t xml:space="preserve">    Films {</w:t>
+        <w:t xml:space="preserve">        “Nom Film” {</w:t>
       </w:r>
     </w:p>
     <w:p>
@@ -870,7 +626,7 @@
           <w:sz w:val="24"/>
           <w:szCs w:val="24"/>
         </w:rPr>
-        <w:t xml:space="preserve">        “Nom Film” {</w:t>
+        <w:t xml:space="preserve">                Title : “...”</w:t>
       </w:r>
     </w:p>
     <w:p>
@@ -885,23 +641,22 @@
           <w:sz w:val="24"/>
           <w:szCs w:val="24"/>
         </w:rPr>
-        <w:t xml:space="preserve">                </w:t>
-      </w:r>
-      <w:proofErr w:type="spellStart"/>
-      <w:r>
+        <w:t xml:space="preserve">                Release Date : “...”</w:t>
+      </w:r>
+    </w:p>
+    <w:p>
+      <w:pPr>
         <w:rPr>
           <w:sz w:val="24"/>
           <w:szCs w:val="24"/>
         </w:rPr>
-        <w:t>Title</w:t>
-      </w:r>
-      <w:proofErr w:type="spellEnd"/>
+      </w:pPr>
       <w:r>
         <w:rPr>
           <w:sz w:val="24"/>
           <w:szCs w:val="24"/>
         </w:rPr>
-        <w:t xml:space="preserve"> : “...”</w:t>
+        <w:t xml:space="preserve">                Auteur : “...”</w:t>
       </w:r>
     </w:p>
     <w:p>
@@ -916,7 +671,7 @@
           <w:sz w:val="24"/>
           <w:szCs w:val="24"/>
         </w:rPr>
-        <w:t xml:space="preserve">                Release Date : “...”</w:t>
+        <w:t xml:space="preserve">                Note Critique : “...”</w:t>
       </w:r>
     </w:p>
     <w:p>
@@ -931,7 +686,7 @@
           <w:sz w:val="24"/>
           <w:szCs w:val="24"/>
         </w:rPr>
-        <w:t xml:space="preserve">                Auteur : “...”</w:t>
+        <w:t xml:space="preserve">                Note Critique haute : “...”</w:t>
       </w:r>
     </w:p>
     <w:p>
@@ -946,7 +701,7 @@
           <w:sz w:val="24"/>
           <w:szCs w:val="24"/>
         </w:rPr>
-        <w:t xml:space="preserve">                Note Critique : “...”</w:t>
+        <w:t xml:space="preserve">                Note Critique basse : “...”</w:t>
       </w:r>
     </w:p>
     <w:p>
@@ -961,7 +716,7 @@
           <w:sz w:val="24"/>
           <w:szCs w:val="24"/>
         </w:rPr>
-        <w:t xml:space="preserve">                Note Critique haute : “...”</w:t>
+        <w:t xml:space="preserve">                etc…</w:t>
       </w:r>
     </w:p>
     <w:p>
@@ -976,7 +731,7 @@
           <w:sz w:val="24"/>
           <w:szCs w:val="24"/>
         </w:rPr>
-        <w:t xml:space="preserve">                Note Critique basse : “...”</w:t>
+        <w:t xml:space="preserve">                }</w:t>
       </w:r>
     </w:p>
     <w:p>
@@ -991,69 +746,7 @@
           <w:sz w:val="24"/>
           <w:szCs w:val="24"/>
         </w:rPr>
-        <w:t xml:space="preserve">                </w:t>
-      </w:r>
-      <w:proofErr w:type="gramStart"/>
-      <w:r>
-        <w:rPr>
-          <w:sz w:val="24"/>
-          <w:szCs w:val="24"/>
-        </w:rPr>
-        <w:t>etc</w:t>
-      </w:r>
-      <w:proofErr w:type="gramEnd"/>
-      <w:r>
-        <w:rPr>
-          <w:sz w:val="24"/>
-          <w:szCs w:val="24"/>
-        </w:rPr>
-        <w:t>…</w:t>
-      </w:r>
-    </w:p>
-    <w:p>
-      <w:pPr>
-        <w:rPr>
-          <w:sz w:val="24"/>
-          <w:szCs w:val="24"/>
-        </w:rPr>
-      </w:pPr>
-      <w:r>
-        <w:rPr>
-          <w:sz w:val="24"/>
-          <w:szCs w:val="24"/>
-        </w:rPr>
-        <w:t xml:space="preserve">                }</w:t>
-      </w:r>
-    </w:p>
-    <w:p>
-      <w:pPr>
-        <w:rPr>
-          <w:sz w:val="24"/>
-          <w:szCs w:val="24"/>
-        </w:rPr>
-      </w:pPr>
-      <w:r>
-        <w:rPr>
-          <w:sz w:val="24"/>
-          <w:szCs w:val="24"/>
-        </w:rPr>
-        <w:t xml:space="preserve">        “</w:t>
-      </w:r>
-      <w:proofErr w:type="gramStart"/>
-      <w:r>
-        <w:rPr>
-          <w:sz w:val="24"/>
-          <w:szCs w:val="24"/>
-        </w:rPr>
-        <w:t>Nom  film</w:t>
-      </w:r>
-      <w:proofErr w:type="gramEnd"/>
-      <w:r>
-        <w:rPr>
-          <w:sz w:val="24"/>
-          <w:szCs w:val="24"/>
-        </w:rPr>
-        <w:t xml:space="preserve"> 2” {...}</w:t>
+        <w:t xml:space="preserve">        “Nom  film 2” {...}</w:t>
       </w:r>
     </w:p>
     <w:p>
@@ -1153,18 +846,8 @@
           <w:szCs w:val="48"/>
           <w:u w:val="single"/>
         </w:rPr>
-        <w:t xml:space="preserve">Diagramme UML des USE </w:t>
-      </w:r>
-      <w:proofErr w:type="gramStart"/>
-      <w:r>
-        <w:rPr>
-          <w:sz w:val="48"/>
-          <w:szCs w:val="48"/>
-          <w:u w:val="single"/>
-        </w:rPr>
-        <w:t>CASES:</w:t>
-      </w:r>
-      <w:proofErr w:type="gramEnd"/>
+        <w:t>Diagramme UML des USE CASES:</w:t>
+      </w:r>
     </w:p>
     <w:p>
       <w:pPr>
@@ -1179,7 +862,6 @@
         <w:rPr>
           <w:noProof/>
         </w:rPr>
-        <w:lastRenderedPageBreak/>
         <mc:AlternateContent>
           <mc:Choice Requires="wps">
             <w:drawing>
@@ -1449,23 +1131,7 @@
                                 <w:sz w:val="16"/>
                                 <w:szCs w:val="16"/>
                               </w:rPr>
-                              <w:t>&lt;&lt;</w:t>
-                            </w:r>
-                            <w:proofErr w:type="spellStart"/>
-                            <w:r>
-                              <w:rPr>
-                                <w:sz w:val="16"/>
-                                <w:szCs w:val="16"/>
-                              </w:rPr>
-                              <w:t>Include</w:t>
-                            </w:r>
-                            <w:proofErr w:type="spellEnd"/>
-                            <w:r>
-                              <w:rPr>
-                                <w:sz w:val="16"/>
-                                <w:szCs w:val="16"/>
-                              </w:rPr>
-                              <w:t>&gt;&gt;</w:t>
+                              <w:t>&lt;&lt;Include&gt;&gt;</w:t>
                             </w:r>
                           </w:p>
                         </w:txbxContent>
@@ -2378,23 +2044,7 @@
                                 <w:sz w:val="16"/>
                                 <w:szCs w:val="16"/>
                               </w:rPr>
-                              <w:t>&lt;&lt;</w:t>
-                            </w:r>
-                            <w:proofErr w:type="spellStart"/>
-                            <w:r>
-                              <w:rPr>
-                                <w:sz w:val="16"/>
-                                <w:szCs w:val="16"/>
-                              </w:rPr>
-                              <w:t>Include</w:t>
-                            </w:r>
-                            <w:proofErr w:type="spellEnd"/>
-                            <w:r>
-                              <w:rPr>
-                                <w:sz w:val="16"/>
-                                <w:szCs w:val="16"/>
-                              </w:rPr>
-                              <w:t>&gt;&gt;</w:t>
+                              <w:t>&lt;&lt;Include&gt;&gt;</w:t>
                             </w:r>
                           </w:p>
                         </w:txbxContent>
@@ -2930,23 +2580,7 @@
                                 <w:sz w:val="16"/>
                                 <w:szCs w:val="16"/>
                               </w:rPr>
-                              <w:t>&lt;&lt;</w:t>
-                            </w:r>
-                            <w:proofErr w:type="spellStart"/>
-                            <w:r>
-                              <w:rPr>
-                                <w:sz w:val="16"/>
-                                <w:szCs w:val="16"/>
-                              </w:rPr>
-                              <w:t>Include</w:t>
-                            </w:r>
-                            <w:proofErr w:type="spellEnd"/>
-                            <w:r>
-                              <w:rPr>
-                                <w:sz w:val="16"/>
-                                <w:szCs w:val="16"/>
-                              </w:rPr>
-                              <w:t>&gt;&gt;</w:t>
+                              <w:t>&lt;&lt;Include&gt;&gt;</w:t>
                             </w:r>
                           </w:p>
                         </w:txbxContent>
@@ -3582,23 +3216,7 @@
                                 <w:sz w:val="16"/>
                                 <w:szCs w:val="16"/>
                               </w:rPr>
-                              <w:t>&lt;&lt;</w:t>
-                            </w:r>
-                            <w:proofErr w:type="spellStart"/>
-                            <w:r>
-                              <w:rPr>
-                                <w:sz w:val="16"/>
-                                <w:szCs w:val="16"/>
-                              </w:rPr>
-                              <w:t>Include</w:t>
-                            </w:r>
-                            <w:proofErr w:type="spellEnd"/>
-                            <w:r>
-                              <w:rPr>
-                                <w:sz w:val="16"/>
-                                <w:szCs w:val="16"/>
-                              </w:rPr>
-                              <w:t>&gt;&gt;</w:t>
+                              <w:t>&lt;&lt;Include&gt;&gt;</w:t>
                             </w:r>
                           </w:p>
                         </w:txbxContent>
@@ -6131,8 +5749,6 @@
           <w:u w:val="single"/>
         </w:rPr>
       </w:pPr>
-      <w:bookmarkStart w:id="0" w:name="_GoBack"/>
-      <w:bookmarkEnd w:id="0"/>
       <w:r>
         <w:rPr>
           <w:color w:val="FF0000"/>
@@ -6140,7 +5756,6 @@
           <w:szCs w:val="56"/>
           <w:u w:val="single"/>
         </w:rPr>
-        <w:lastRenderedPageBreak/>
         <w:t xml:space="preserve">Sommaire : </w:t>
       </w:r>
     </w:p>
@@ -6341,6 +5956,7 @@
           <w:szCs w:val="26"/>
           <w:highlight w:val="white"/>
         </w:rPr>
+        <w:lastRenderedPageBreak/>
         <w:t>La récupération des données du formulaire</w:t>
       </w:r>
     </w:p>
@@ -6643,7 +6259,6 @@
           <w:sz w:val="26"/>
           <w:szCs w:val="26"/>
         </w:rPr>
-        <w:lastRenderedPageBreak/>
         <w:t xml:space="preserve">Simplement dans la vue il faudra donc faire une boucle qui parcourra chaque film et affichera son titre et son affiche </w:t>
       </w:r>
     </w:p>
@@ -6727,6 +6342,7 @@
         <w:rPr>
           <w:noProof/>
         </w:rPr>
+        <w:lastRenderedPageBreak/>
         <w:drawing>
           <wp:inline distT="0" distB="0" distL="0" distR="0" wp14:anchorId="0C655536" wp14:editId="7104ECD1">
             <wp:extent cx="6645910" cy="2292985"/>
@@ -6792,23 +6408,7 @@
           <w:sz w:val="26"/>
           <w:szCs w:val="26"/>
         </w:rPr>
-        <w:t xml:space="preserve">Sachant que la page web se structure avec 4 films par ligne (Merci </w:t>
-      </w:r>
-      <w:proofErr w:type="spellStart"/>
-      <w:r>
-        <w:rPr>
-          <w:sz w:val="26"/>
-          <w:szCs w:val="26"/>
-        </w:rPr>
-        <w:t>bootstrap</w:t>
-      </w:r>
-      <w:proofErr w:type="spellEnd"/>
-      <w:r>
-        <w:rPr>
-          <w:sz w:val="26"/>
-          <w:szCs w:val="26"/>
-        </w:rPr>
-        <w:t>)</w:t>
+        <w:t>Sachant que la page web se structure avec 4 films par ligne (Merci bootstrap)</w:t>
       </w:r>
     </w:p>
     <w:p>
@@ -6824,23 +6424,7 @@
           <w:sz w:val="26"/>
           <w:szCs w:val="26"/>
         </w:rPr>
-        <w:t xml:space="preserve">Nous avons aussi </w:t>
-      </w:r>
-      <w:proofErr w:type="gramStart"/>
-      <w:r>
-        <w:rPr>
-          <w:sz w:val="26"/>
-          <w:szCs w:val="26"/>
-        </w:rPr>
-        <w:t>modifier</w:t>
-      </w:r>
-      <w:proofErr w:type="gramEnd"/>
-      <w:r>
-        <w:rPr>
-          <w:sz w:val="26"/>
-          <w:szCs w:val="26"/>
-        </w:rPr>
-        <w:t xml:space="preserve"> la taille des affiches pour que cela donne quelque chose d’assez uniforme</w:t>
+        <w:t>Nous avons aussi modifier la taille des affiches pour que cela donne quelque chose d’assez uniforme</w:t>
       </w:r>
     </w:p>
     <w:p>
@@ -6865,23 +6449,7 @@
           <w:sz w:val="26"/>
           <w:szCs w:val="26"/>
         </w:rPr>
-        <w:t xml:space="preserve">Nous avons </w:t>
-      </w:r>
-      <w:proofErr w:type="gramStart"/>
-      <w:r>
-        <w:rPr>
-          <w:sz w:val="26"/>
-          <w:szCs w:val="26"/>
-        </w:rPr>
-        <w:t>énoncer</w:t>
-      </w:r>
-      <w:proofErr w:type="gramEnd"/>
-      <w:r>
-        <w:rPr>
-          <w:sz w:val="26"/>
-          <w:szCs w:val="26"/>
-        </w:rPr>
-        <w:t xml:space="preserve"> le fait qu’ils y a différente page de 15 films hors le lien que nous stockons dans une variable ne renvoie que une seul page bien précise il a donc fallu créer une bar de navigation permettant de changer de page</w:t>
+        <w:t>Nous avons énoncer le fait qu’ils y a différente page de 15 films hors le lien que nous stockons dans une variable ne renvoie que une seul page bien précise il a donc fallu créer une bar de navigation permettant de changer de page</w:t>
       </w:r>
     </w:p>
     <w:p>
@@ -7049,23 +6617,7 @@
           <w:sz w:val="26"/>
           <w:szCs w:val="26"/>
         </w:rPr>
-        <w:t xml:space="preserve"> créer il fallait que celui-ci modifie directement le lien qui récupère la liste des films dans le </w:t>
-      </w:r>
-      <w:proofErr w:type="spellStart"/>
-      <w:r>
-        <w:rPr>
-          <w:sz w:val="26"/>
-          <w:szCs w:val="26"/>
-        </w:rPr>
-        <w:t>controller</w:t>
-      </w:r>
-      <w:proofErr w:type="spellEnd"/>
-      <w:r>
-        <w:rPr>
-          <w:sz w:val="26"/>
-          <w:szCs w:val="26"/>
-        </w:rPr>
-        <w:t> :</w:t>
+        <w:t xml:space="preserve"> créer il fallait que celui-ci modifie directement le lien qui récupère la liste des films dans le controller :</w:t>
       </w:r>
     </w:p>
     <w:p>
@@ -7144,39 +6696,7 @@
           <w:sz w:val="26"/>
           <w:szCs w:val="26"/>
         </w:rPr>
-        <w:t xml:space="preserve"> qui sera par défaut 1 définit dans le </w:t>
-      </w:r>
-      <w:proofErr w:type="spellStart"/>
-      <w:r>
-        <w:rPr>
-          <w:sz w:val="26"/>
-          <w:szCs w:val="26"/>
-        </w:rPr>
-        <w:t>layout.pug</w:t>
-      </w:r>
-      <w:proofErr w:type="spellEnd"/>
-      <w:r>
-        <w:rPr>
-          <w:sz w:val="26"/>
-          <w:szCs w:val="26"/>
-        </w:rPr>
-        <w:t xml:space="preserve"> puisque a la base de l’appli nous nous trouvons ici il faut cliquer sur le bouton </w:t>
-      </w:r>
-      <w:proofErr w:type="spellStart"/>
-      <w:r>
-        <w:rPr>
-          <w:sz w:val="26"/>
-          <w:szCs w:val="26"/>
-        </w:rPr>
-        <w:t>ApNotPan</w:t>
-      </w:r>
-      <w:proofErr w:type="spellEnd"/>
-      <w:r>
-        <w:rPr>
-          <w:sz w:val="26"/>
-          <w:szCs w:val="26"/>
-        </w:rPr>
-        <w:t> :</w:t>
+        <w:t xml:space="preserve"> qui sera par défaut 1 définit dans le layout.pug puisque a la base de l’appli nous nous trouvons ici il faut cliquer sur le bouton ApNotPan :</w:t>
       </w:r>
     </w:p>
     <w:p>
@@ -7646,27 +7166,7 @@
           <w:szCs w:val="26"/>
           <w:highlight w:val="white"/>
         </w:rPr>
-        <w:t xml:space="preserve"> de </w:t>
-      </w:r>
-      <w:proofErr w:type="spellStart"/>
-      <w:r>
-        <w:rPr>
-          <w:spacing w:val="-3"/>
-          <w:sz w:val="26"/>
-          <w:szCs w:val="26"/>
-          <w:highlight w:val="white"/>
-        </w:rPr>
-        <w:t>bootstrap</w:t>
-      </w:r>
-      <w:proofErr w:type="spellEnd"/>
-      <w:r>
-        <w:rPr>
-          <w:spacing w:val="-3"/>
-          <w:sz w:val="26"/>
-          <w:szCs w:val="26"/>
-          <w:highlight w:val="white"/>
-        </w:rPr>
-        <w:t> :</w:t>
+        <w:t xml:space="preserve"> de bootstrap :</w:t>
       </w:r>
     </w:p>
     <w:p>
@@ -8185,107 +7685,7 @@
           <w:szCs w:val="26"/>
           <w:highlight w:val="white"/>
         </w:rPr>
-        <w:t xml:space="preserve">La technologie utilisée pour la base de données est </w:t>
-      </w:r>
-      <w:proofErr w:type="spellStart"/>
-      <w:r>
-        <w:rPr>
-          <w:spacing w:val="-3"/>
-          <w:sz w:val="26"/>
-          <w:szCs w:val="26"/>
-          <w:highlight w:val="white"/>
-        </w:rPr>
-        <w:t>mongodb</w:t>
-      </w:r>
-      <w:proofErr w:type="spellEnd"/>
-      <w:r>
-        <w:rPr>
-          <w:spacing w:val="-3"/>
-          <w:sz w:val="26"/>
-          <w:szCs w:val="26"/>
-          <w:highlight w:val="white"/>
-        </w:rPr>
-        <w:t xml:space="preserve"> donc </w:t>
-      </w:r>
-      <w:proofErr w:type="spellStart"/>
-      <w:r>
-        <w:rPr>
-          <w:spacing w:val="-3"/>
-          <w:sz w:val="26"/>
-          <w:szCs w:val="26"/>
-          <w:highlight w:val="white"/>
-        </w:rPr>
-        <w:t>sont</w:t>
-      </w:r>
-      <w:proofErr w:type="spellEnd"/>
-      <w:r>
-        <w:rPr>
-          <w:spacing w:val="-3"/>
-          <w:sz w:val="26"/>
-          <w:szCs w:val="26"/>
-          <w:highlight w:val="white"/>
-        </w:rPr>
-        <w:t xml:space="preserve"> utilisation avec </w:t>
-      </w:r>
-      <w:proofErr w:type="spellStart"/>
-      <w:r>
-        <w:rPr>
-          <w:spacing w:val="-3"/>
-          <w:sz w:val="26"/>
-          <w:szCs w:val="26"/>
-          <w:highlight w:val="white"/>
-        </w:rPr>
-        <w:t>nodejs</w:t>
-      </w:r>
-      <w:proofErr w:type="spellEnd"/>
-      <w:r>
-        <w:rPr>
-          <w:spacing w:val="-3"/>
-          <w:sz w:val="26"/>
-          <w:szCs w:val="26"/>
-          <w:highlight w:val="white"/>
-        </w:rPr>
-        <w:t xml:space="preserve"> requiert l’installation de </w:t>
-      </w:r>
-      <w:proofErr w:type="spellStart"/>
-      <w:r>
-        <w:rPr>
-          <w:spacing w:val="-3"/>
-          <w:sz w:val="26"/>
-          <w:szCs w:val="26"/>
-          <w:highlight w:val="white"/>
-        </w:rPr>
-        <w:t>monk</w:t>
-      </w:r>
-      <w:proofErr w:type="spellEnd"/>
-      <w:r>
-        <w:rPr>
-          <w:spacing w:val="-3"/>
-          <w:sz w:val="26"/>
-          <w:szCs w:val="26"/>
-          <w:highlight w:val="white"/>
-        </w:rPr>
-        <w:t xml:space="preserve"> et de </w:t>
-      </w:r>
-      <w:proofErr w:type="spellStart"/>
-      <w:r>
-        <w:rPr>
-          <w:spacing w:val="-3"/>
-          <w:sz w:val="26"/>
-          <w:szCs w:val="26"/>
-          <w:highlight w:val="white"/>
-        </w:rPr>
-        <w:t>mongoose</w:t>
-      </w:r>
-      <w:proofErr w:type="spellEnd"/>
-      <w:r>
-        <w:rPr>
-          <w:spacing w:val="-3"/>
-          <w:sz w:val="26"/>
-          <w:szCs w:val="26"/>
-          <w:highlight w:val="white"/>
-        </w:rPr>
-        <w:t> :</w:t>
+        <w:t>La technologie utilisée pour la base de données est mongodb donc sont utilisation avec nodejs requiert l’installation de monk et de mongoose :</w:t>
       </w:r>
     </w:p>
     <w:p>
@@ -8729,27 +8129,7 @@
           <w:szCs w:val="26"/>
           <w:highlight w:val="white"/>
         </w:rPr>
-        <w:t xml:space="preserve">Premièrement nous vérifions si le film actuellement noté existe dans la BDD s’il n’existe pas nous créons un objet à son image identifiable grâce à </w:t>
-      </w:r>
-      <w:proofErr w:type="spellStart"/>
-      <w:r>
-        <w:rPr>
-          <w:spacing w:val="-3"/>
-          <w:sz w:val="26"/>
-          <w:szCs w:val="26"/>
-          <w:highlight w:val="white"/>
-        </w:rPr>
-        <w:t>l’id</w:t>
-      </w:r>
-      <w:proofErr w:type="spellEnd"/>
-      <w:r>
-        <w:rPr>
-          <w:spacing w:val="-3"/>
-          <w:sz w:val="26"/>
-          <w:szCs w:val="26"/>
-          <w:highlight w:val="white"/>
-        </w:rPr>
-        <w:t xml:space="preserve"> film.</w:t>
+        <w:t>Premièrement nous vérifions si le film actuellement noté existe dans la BDD s’il n’existe pas nous créons un objet à son image identifiable grâce à l’id film.</w:t>
       </w:r>
     </w:p>
     <w:p>
@@ -8820,19 +8200,19 @@
           <w:szCs w:val="26"/>
           <w:highlight w:val="white"/>
         </w:rPr>
-        <w:t xml:space="preserve">A partir d’ici nous cherchons </w:t>
-      </w:r>
-      <w:proofErr w:type="spellStart"/>
-      <w:r>
+        <w:t>A partir d’ici nous cherchons l’id film actuel dans la base de données sachant qu’il sera obligé d’exister puisque s’il n’existait pas il aurait été créer avec la requête précédente.</w:t>
+      </w:r>
+    </w:p>
+    <w:p>
+      <w:pPr>
+        <w:ind w:left="708"/>
         <w:rPr>
           <w:spacing w:val="-3"/>
           <w:sz w:val="26"/>
           <w:szCs w:val="26"/>
           <w:highlight w:val="white"/>
         </w:rPr>
-        <w:t>l’id</w:t>
-      </w:r>
-      <w:proofErr w:type="spellEnd"/>
+      </w:pPr>
       <w:r>
         <w:rPr>
           <w:spacing w:val="-3"/>
@@ -8840,67 +8220,7 @@
           <w:szCs w:val="26"/>
           <w:highlight w:val="white"/>
         </w:rPr>
-        <w:t xml:space="preserve"> film actuel dans la base de données sachant qu’il sera obligé d’exister puisque s’il n’existait pas il aurait été créer avec la requête précédente.</w:t>
-      </w:r>
-    </w:p>
-    <w:p>
-      <w:pPr>
-        <w:ind w:left="708"/>
-        <w:rPr>
-          <w:spacing w:val="-3"/>
-          <w:sz w:val="26"/>
-          <w:szCs w:val="26"/>
-          <w:highlight w:val="white"/>
-        </w:rPr>
-      </w:pPr>
-      <w:r>
-        <w:rPr>
-          <w:spacing w:val="-3"/>
-          <w:sz w:val="26"/>
-          <w:szCs w:val="26"/>
-          <w:highlight w:val="white"/>
-        </w:rPr>
-        <w:t xml:space="preserve">Ici nous </w:t>
-      </w:r>
-      <w:proofErr w:type="gramStart"/>
-      <w:r>
-        <w:rPr>
-          <w:spacing w:val="-3"/>
-          <w:sz w:val="26"/>
-          <w:szCs w:val="26"/>
-          <w:highlight w:val="white"/>
-        </w:rPr>
-        <w:t>créons  un</w:t>
-      </w:r>
-      <w:proofErr w:type="gramEnd"/>
-      <w:r>
-        <w:rPr>
-          <w:spacing w:val="-3"/>
-          <w:sz w:val="26"/>
-          <w:szCs w:val="26"/>
-          <w:highlight w:val="white"/>
-        </w:rPr>
-        <w:t xml:space="preserve"> objet note dans l’objet identifier par </w:t>
-      </w:r>
-      <w:proofErr w:type="spellStart"/>
-      <w:r>
-        <w:rPr>
-          <w:spacing w:val="-3"/>
-          <w:sz w:val="26"/>
-          <w:szCs w:val="26"/>
-          <w:highlight w:val="white"/>
-        </w:rPr>
-        <w:t>l’id</w:t>
-      </w:r>
-      <w:proofErr w:type="spellEnd"/>
-      <w:r>
-        <w:rPr>
-          <w:spacing w:val="-3"/>
-          <w:sz w:val="26"/>
-          <w:szCs w:val="26"/>
-          <w:highlight w:val="white"/>
-        </w:rPr>
-        <w:t xml:space="preserve"> film dans cet objet note il y aura donc le pseudo que l’utilisateur aura choisis (en se disant que l’utilisateur utilisera toujours le même pseudo, une amélioration futur pourrait avoir lieu à ce niveau) ainsi que sa critique et sa note, la note qui sera identifier par un chiffre allant donc de 1 à 5 et non pas 1/5 – 2/5 – 3/5 …</w:t>
+        <w:t>Ici nous créons  un objet note dans l’objet identifier par l’id film dans cet objet note il y aura donc le pseudo que l’utilisateur aura choisis (en se disant que l’utilisateur utilisera toujours le même pseudo, une amélioration futur pourrait avoir lieu à ce niveau) ainsi que sa critique et sa note, la note qui sera identifier par un chiffre allant donc de 1 à 5 et non pas 1/5 – 2/5 – 3/5 …</w:t>
       </w:r>
     </w:p>
     <w:p>

</xml_diff>